<commit_message>
maj + Quatrieme Js
</commit_message>
<xml_diff>
--- a/Notes de cours JS.docx
+++ b/Notes de cours JS.docx
@@ -61,149 +61,323 @@
       <w:r>
         <w:t>css</w:t>
       </w:r>
+      <w:proofErr w:type="spellEnd"/>
+      <w:proofErr w:type="gramEnd"/>
+    </w:p>
+    <w:p>
+      <w:r>
+        <w:tab/>
+      </w:r>
+      <w:r>
+        <w:tab/>
+        <w:t xml:space="preserve">    -Scripts ou </w:t>
+      </w:r>
+      <w:proofErr w:type="spellStart"/>
+      <w:r>
+        <w:t>Stag</w:t>
+      </w:r>
+      <w:proofErr w:type="spellEnd"/>
+    </w:p>
+    <w:p/>
+    <w:p>
+      <w:r>
+        <w:t>Balise script : permet de faire interpréter JS dans le navigateur. Faire de préférence les différents scripts dans des fichiers à parts. Il est possible de définir le script directement dans les balises &lt;script&gt; si le script est court (une ligne max).</w:t>
+      </w:r>
+    </w:p>
+    <w:p>
+      <w:r>
+        <w:t xml:space="preserve">Balise </w:t>
+      </w:r>
+      <w:proofErr w:type="spellStart"/>
+      <w:r>
+        <w:t>noscript</w:t>
+      </w:r>
+      <w:proofErr w:type="spellEnd"/>
+      <w:r>
+        <w:t xml:space="preserve"> : permet d'afficher un message d'erreur en cas de dysfonctionnement de JavaScript. Cette balise peut aussi contenir tout le contenu du site ne dépendant pas de JS.</w:t>
+      </w:r>
+    </w:p>
+    <w:p>
+      <w:r>
+        <w:t xml:space="preserve">Fonction </w:t>
+      </w:r>
+      <w:proofErr w:type="spellStart"/>
+      <w:r>
+        <w:t>alert</w:t>
+      </w:r>
+      <w:proofErr w:type="spellEnd"/>
+      <w:r>
+        <w:t xml:space="preserve"> : permet de faire afficher un pop-up d'information à l'écran. (</w:t>
+      </w:r>
+      <w:r>
+        <w:t>Équivalent</w:t>
+      </w:r>
+      <w:r>
+        <w:t xml:space="preserve"> </w:t>
+      </w:r>
+      <w:proofErr w:type="spellStart"/>
+      <w:r>
+        <w:t>ConsoleWriteLine</w:t>
+      </w:r>
+      <w:proofErr w:type="spellEnd"/>
+      <w:r>
+        <w:t>)</w:t>
+      </w:r>
+    </w:p>
+    <w:p>
+      <w:r>
+        <w:t>Cmd prompt : permet d'envoyer un message à l'écran, et de récupérer une information en retour (réponse de l'utilisateur</w:t>
+      </w:r>
+      <w:proofErr w:type="gramStart"/>
+      <w:r>
+        <w:t>).(</w:t>
+      </w:r>
+      <w:proofErr w:type="gramEnd"/>
+      <w:r>
+        <w:t xml:space="preserve">équivalent </w:t>
+      </w:r>
+      <w:proofErr w:type="spellStart"/>
+      <w:r>
+        <w:t>ConsoleReadLine</w:t>
+      </w:r>
+      <w:proofErr w:type="spellEnd"/>
+      <w:r>
+        <w:t>)</w:t>
+      </w:r>
+    </w:p>
+    <w:p>
+      <w:r>
+        <w:t xml:space="preserve">Cmd </w:t>
+      </w:r>
+      <w:proofErr w:type="spellStart"/>
+      <w:r>
+        <w:t>confirm</w:t>
+      </w:r>
+      <w:proofErr w:type="spellEnd"/>
+      <w:r>
+        <w:t xml:space="preserve"> : permet de récupérer un </w:t>
+      </w:r>
+      <w:proofErr w:type="spellStart"/>
+      <w:r>
+        <w:t>booleen</w:t>
+      </w:r>
+      <w:proofErr w:type="spellEnd"/>
+      <w:r>
+        <w:t xml:space="preserve"> en réponse. ("ok" ou "annuler")</w:t>
+      </w:r>
+    </w:p>
+    <w:p>
+      <w:r>
+        <w:t>Let : permet de déclarer une variable.</w:t>
+      </w:r>
+    </w:p>
+    <w:p>
+      <w:proofErr w:type="spellStart"/>
+      <w:proofErr w:type="gramStart"/>
+      <w:r>
+        <w:t>Typeof</w:t>
+      </w:r>
+      <w:proofErr w:type="spellEnd"/>
+      <w:r>
+        <w:t>(</w:t>
+      </w:r>
+      <w:proofErr w:type="gramEnd"/>
+      <w:r>
+        <w:t>) :  permet de récupérer le type d'une variable.</w:t>
+      </w:r>
+      <w:r>
+        <w:t xml:space="preserve"> </w:t>
+      </w:r>
+      <w:r>
+        <w:t xml:space="preserve">Le type d'une variable en JS est similaire à Python, il est dynamique et défini par </w:t>
+      </w:r>
+      <w:r>
+        <w:t>la valeur associée</w:t>
+      </w:r>
+      <w:r>
+        <w:t xml:space="preserve"> à la variable.</w:t>
+      </w:r>
+    </w:p>
+    <w:p/>
+    <w:p>
+      <w:proofErr w:type="spellStart"/>
+      <w:r>
+        <w:t>Math.random</w:t>
+      </w:r>
+      <w:proofErr w:type="spellEnd"/>
+      <w:r>
+        <w:t>(</w:t>
+      </w:r>
+      <w:proofErr w:type="gramStart"/>
+      <w:r>
+        <w:t>):</w:t>
+      </w:r>
+      <w:proofErr w:type="gramEnd"/>
+      <w:r>
+        <w:t xml:space="preserve"> permet d'obtenir un chiffre aléatoire entre 0 et 1</w:t>
+      </w:r>
+      <w:r>
+        <w:br/>
+        <w:t xml:space="preserve">Pour obtenir un nombre plus grand il faut utiliser la formule : </w:t>
+      </w:r>
+      <w:r>
+        <w:br/>
+      </w:r>
+      <w:proofErr w:type="spellStart"/>
+      <w:r>
+        <w:t>Math.random</w:t>
+      </w:r>
+      <w:proofErr w:type="spellEnd"/>
+      <w:r>
+        <w:t>()*(max-min)+min  (on multiplie le nombre aléatoire par la différence entre le nombre max et le nombre min, puis on ajoute le min pour rester dans le range)</w:t>
+      </w:r>
+      <w:r>
+        <w:br/>
+        <w:t xml:space="preserve">ex : pour un nombre aléatoire entre 30 et 100 </w:t>
+      </w:r>
+      <w:r>
+        <w:br/>
+      </w:r>
+      <w:proofErr w:type="spellStart"/>
+      <w:r>
+        <w:t>math.random</w:t>
+      </w:r>
+      <w:proofErr w:type="spellEnd"/>
+      <w:r>
+        <w:t>()*(100-30) =&gt;  0.1235*70 =&gt; 8.645. Ce nombre est en dessous de 30, il faut donc rajouter le minimum pour rentrer dans le range.</w:t>
+      </w:r>
+    </w:p>
+    <w:p>
+      <w:r>
+        <w:br/>
+      </w:r>
+      <w:proofErr w:type="spellStart"/>
+      <w:r>
+        <w:t>Math.floor</w:t>
+      </w:r>
+      <w:proofErr w:type="spellEnd"/>
+      <w:r>
+        <w:t xml:space="preserve"> : tronque un nombre à l'entier atteint (ex : 38.99999 sera tronqué à 38)</w:t>
+      </w:r>
+      <w:r>
+        <w:br/>
+      </w:r>
+      <w:proofErr w:type="spellStart"/>
+      <w:r>
+        <w:t>Math.ceil</w:t>
+      </w:r>
+      <w:proofErr w:type="spellEnd"/>
+      <w:r>
+        <w:t xml:space="preserve"> : arrondis tjrs au supérieur (8.10 deviendra 9)</w:t>
+      </w:r>
+      <w:r>
+        <w:br/>
+      </w:r>
+      <w:proofErr w:type="spellStart"/>
+      <w:r>
+        <w:t>Math.round</w:t>
+      </w:r>
+      <w:proofErr w:type="spellEnd"/>
+      <w:r>
+        <w:t xml:space="preserve"> : arrondis au plus proche (8.666 deviendra 9)</w:t>
+      </w:r>
+    </w:p>
+    <w:p>
+      <w:pPr>
+        <w:rPr>
+          <w:lang w:val="en-US"/>
+        </w:rPr>
+      </w:pPr>
+      <w:r>
+        <w:rPr>
+          <w:lang w:val="en-US"/>
+        </w:rPr>
+        <w:lastRenderedPageBreak/>
+        <w:t xml:space="preserve">Les </w:t>
+      </w:r>
+      <w:proofErr w:type="gramStart"/>
+      <w:r>
+        <w:rPr>
+          <w:lang w:val="en-US"/>
+        </w:rPr>
+        <w:t>conditions :</w:t>
+      </w:r>
+      <w:proofErr w:type="gramEnd"/>
+    </w:p>
+    <w:p>
+      <w:pPr>
+        <w:rPr>
+          <w:lang w:val="en-US"/>
+        </w:rPr>
+      </w:pPr>
+      <w:r>
+        <w:t>Elles fonctionnent exactement pareil q</w:t>
+      </w:r>
+      <w:r>
+        <w:t>ue pour C#.</w:t>
+      </w:r>
+      <w:r>
+        <w:br/>
+      </w:r>
+      <w:r>
+        <w:br/>
+      </w:r>
+      <w:r>
+        <w:rPr>
+          <w:lang w:val="en-US"/>
+        </w:rPr>
+        <w:t>If</w:t>
+      </w:r>
+      <w:r>
+        <w:rPr>
+          <w:lang w:val="en-US"/>
+        </w:rPr>
+        <w:br/>
+      </w:r>
+      <w:proofErr w:type="spellStart"/>
+      <w:r>
+        <w:rPr>
+          <w:lang w:val="en-US"/>
+        </w:rPr>
+        <w:t>If</w:t>
+      </w:r>
+      <w:proofErr w:type="spellEnd"/>
+      <w:r>
+        <w:rPr>
+          <w:lang w:val="en-US"/>
+        </w:rPr>
+        <w:t xml:space="preserve">… else if …. </w:t>
+      </w:r>
+      <w:r>
+        <w:rPr>
+          <w:lang w:val="en-US"/>
+        </w:rPr>
+        <w:t>else</w:t>
+      </w:r>
+      <w:r>
+        <w:rPr>
+          <w:lang w:val="en-US"/>
+        </w:rPr>
+        <w:br/>
+        <w:t xml:space="preserve">switch case </w:t>
+      </w:r>
+    </w:p>
+    <w:p>
+      <w:pPr>
+        <w:rPr>
+          <w:lang w:val="en-US"/>
+        </w:rPr>
+      </w:pPr>
+    </w:p>
+    <w:p>
+      <w:pPr>
+        <w:rPr>
+          <w:lang w:val="en-US"/>
+        </w:rPr>
+      </w:pPr>
       <w:bookmarkStart w:id="0" w:name="_GoBack"/>
       <w:bookmarkEnd w:id="0"/>
-      <w:proofErr w:type="spellEnd"/>
-      <w:proofErr w:type="gramEnd"/>
-    </w:p>
-    <w:p>
-      <w:r>
-        <w:tab/>
-      </w:r>
-      <w:r>
-        <w:tab/>
-        <w:t xml:space="preserve">    -Scripts ou </w:t>
-      </w:r>
-      <w:proofErr w:type="spellStart"/>
-      <w:r>
-        <w:t>Stag</w:t>
-      </w:r>
-      <w:proofErr w:type="spellEnd"/>
-    </w:p>
-    <w:p/>
-    <w:p>
-      <w:r>
-        <w:t>Balise script : permet de faire interpréter JS dans le navigateur. Faire de préférence les différents scripts dans des fichiers à parts. Il est possible de définir le script directement dans les balises &lt;script&gt; si le script est court (une ligne max).</w:t>
-      </w:r>
-    </w:p>
-    <w:p>
-      <w:r>
-        <w:t xml:space="preserve">Balise </w:t>
-      </w:r>
-      <w:proofErr w:type="spellStart"/>
-      <w:r>
-        <w:t>noscript</w:t>
-      </w:r>
-      <w:proofErr w:type="spellEnd"/>
-      <w:r>
-        <w:t xml:space="preserve"> : permet d'afficher un message d'erreur en cas de dysfonctionnement de JavaScript. Cette balise peut aussi contenir tout le contenu du site ne dépendant pas de JS.</w:t>
-      </w:r>
-    </w:p>
-    <w:p>
-      <w:r>
-        <w:t xml:space="preserve">Fonction </w:t>
-      </w:r>
-      <w:proofErr w:type="spellStart"/>
-      <w:r>
-        <w:t>alert</w:t>
-      </w:r>
-      <w:proofErr w:type="spellEnd"/>
-      <w:r>
-        <w:t xml:space="preserve"> : permet de faire afficher un pop-up d'information à l'écran. (</w:t>
-      </w:r>
-      <w:r>
-        <w:t>Équivalent</w:t>
-      </w:r>
-      <w:r>
-        <w:t xml:space="preserve"> </w:t>
-      </w:r>
-      <w:proofErr w:type="spellStart"/>
-      <w:r>
-        <w:t>ConsoleWriteLine</w:t>
-      </w:r>
-      <w:proofErr w:type="spellEnd"/>
-      <w:r>
-        <w:t>)</w:t>
-      </w:r>
-    </w:p>
-    <w:p>
-      <w:r>
-        <w:t>Cmd prompt : permet d'envoyer un message à l'écran, et de récupérer une information en retour (réponse de l'utilisateur</w:t>
-      </w:r>
-      <w:proofErr w:type="gramStart"/>
-      <w:r>
-        <w:t>).(</w:t>
-      </w:r>
-      <w:proofErr w:type="gramEnd"/>
-      <w:r>
-        <w:t xml:space="preserve">équivalent </w:t>
-      </w:r>
-      <w:proofErr w:type="spellStart"/>
-      <w:r>
-        <w:t>ConsoleReadLine</w:t>
-      </w:r>
-      <w:proofErr w:type="spellEnd"/>
-      <w:r>
-        <w:t>)</w:t>
-      </w:r>
-    </w:p>
-    <w:p>
-      <w:r>
-        <w:t xml:space="preserve">Cmd </w:t>
-      </w:r>
-      <w:proofErr w:type="spellStart"/>
-      <w:r>
-        <w:t>confirm</w:t>
-      </w:r>
-      <w:proofErr w:type="spellEnd"/>
-      <w:r>
-        <w:t xml:space="preserve"> : permet de récupérer un </w:t>
-      </w:r>
-      <w:proofErr w:type="spellStart"/>
-      <w:r>
-        <w:t>booleen</w:t>
-      </w:r>
-      <w:proofErr w:type="spellEnd"/>
-      <w:r>
-        <w:t xml:space="preserve"> en réponse. ("ok" ou "annuler")</w:t>
-      </w:r>
-    </w:p>
-    <w:p>
-      <w:r>
-        <w:t>Let : permet de déclarer une variable.</w:t>
-      </w:r>
-    </w:p>
-    <w:p>
-      <w:proofErr w:type="spellStart"/>
-      <w:proofErr w:type="gramStart"/>
-      <w:r>
-        <w:t>Typeof</w:t>
-      </w:r>
-      <w:proofErr w:type="spellEnd"/>
-      <w:r>
-        <w:t>(</w:t>
-      </w:r>
-      <w:proofErr w:type="gramEnd"/>
-      <w:r>
-        <w:t>) :  permet de récupérer le type d'une variable.</w:t>
-      </w:r>
-      <w:r>
-        <w:t xml:space="preserve"> </w:t>
-      </w:r>
-      <w:r>
-        <w:t xml:space="preserve">Le type d'une variable en JS est similaire à Python, il est dynamique et défini par </w:t>
-      </w:r>
-      <w:r>
-        <w:t>la valeur associée</w:t>
-      </w:r>
-      <w:r>
-        <w:t xml:space="preserve"> à la variable.</w:t>
-      </w:r>
-    </w:p>
-    <w:p/>
-    <w:p/>
-    <w:p/>
-    <w:p/>
+    </w:p>
     <w:sectPr>
       <w:pgSz w:w="11906" w:h="16838"/>
       <w:pgMar w:top="1417" w:right="1417" w:bottom="1417" w:left="1417" w:header="708" w:footer="708" w:gutter="0"/>
@@ -1189,18 +1363,18 @@
 </file>
 
 <file path=customXml/item2.xml><?xml version="1.0" encoding="utf-8"?>
-<p:properties xmlns:p="http://schemas.microsoft.com/office/2006/metadata/properties" xmlns:xsi="http://www.w3.org/2001/XMLSchema-instance" xmlns:pc="http://schemas.microsoft.com/office/infopath/2007/PartnerControls">
-  <documentManagement/>
-</p:properties>
-</file>
-
-<file path=customXml/item3.xml><?xml version="1.0" encoding="utf-8"?>
 <?mso-contentType ?>
 <FormTemplates xmlns="http://schemas.microsoft.com/sharepoint/v3/contenttype/forms">
   <Display>DocumentLibraryForm</Display>
   <Edit>DocumentLibraryForm</Edit>
   <New>DocumentLibraryForm</New>
 </FormTemplates>
+</file>
+
+<file path=customXml/item3.xml><?xml version="1.0" encoding="utf-8"?>
+<p:properties xmlns:p="http://schemas.microsoft.com/office/2006/metadata/properties" xmlns:xsi="http://www.w3.org/2001/XMLSchema-instance" xmlns:pc="http://schemas.microsoft.com/office/infopath/2007/PartnerControls">
+  <documentManagement/>
+</p:properties>
 </file>
 
 <file path=customXml/itemProps1.xml><?xml version="1.0" encoding="utf-8"?>
@@ -1223,18 +1397,18 @@
 </file>
 
 <file path=customXml/itemProps2.xml><?xml version="1.0" encoding="utf-8"?>
+<ds:datastoreItem xmlns:ds="http://schemas.openxmlformats.org/officeDocument/2006/customXml" ds:itemID="{8431D1AB-86C6-48F2-88B0-FD34B5034CEC}">
+  <ds:schemaRefs>
+    <ds:schemaRef ds:uri="http://schemas.microsoft.com/sharepoint/v3/contenttype/forms"/>
+  </ds:schemaRefs>
+</ds:datastoreItem>
+</file>
+
+<file path=customXml/itemProps3.xml><?xml version="1.0" encoding="utf-8"?>
 <ds:datastoreItem xmlns:ds="http://schemas.openxmlformats.org/officeDocument/2006/customXml" ds:itemID="{242F08D7-EBBC-45B2-B1BF-CA95837DA480}">
   <ds:schemaRefs>
     <ds:schemaRef ds:uri="http://schemas.microsoft.com/office/2006/metadata/properties"/>
     <ds:schemaRef ds:uri="http://schemas.microsoft.com/office/infopath/2007/PartnerControls"/>
   </ds:schemaRefs>
 </ds:datastoreItem>
-</file>
-
-<file path=customXml/itemProps3.xml><?xml version="1.0" encoding="utf-8"?>
-<ds:datastoreItem xmlns:ds="http://schemas.openxmlformats.org/officeDocument/2006/customXml" ds:itemID="{8431D1AB-86C6-48F2-88B0-FD34B5034CEC}">
-  <ds:schemaRefs>
-    <ds:schemaRef ds:uri="http://schemas.microsoft.com/sharepoint/v3/contenttype/forms"/>
-  </ds:schemaRefs>
-</ds:datastoreItem>
 </file>
</xml_diff>

<commit_message>
started 6e JS pixel art
</commit_message>
<xml_diff>
--- a/Notes de cours JS.docx
+++ b/Notes de cours JS.docx
@@ -93,6 +93,24 @@
       <w:r>
         <w:t>Balise script : permet de faire interpréter JS dans le navigateur. Faire de préférence les différents scripts dans des fichiers à parts. Il est possible de définir le script directement dans les balises &lt;script&gt; si le script est court (une ligne max).</w:t>
       </w:r>
+      <w:r>
+        <w:t xml:space="preserve"> </w:t>
+      </w:r>
+      <w:r>
+        <w:br/>
+      </w:r>
+      <w:r>
+        <w:br/>
+        <w:t xml:space="preserve">Par défaut, le script se place au bas du body, après le html. A un niveau pro, le script sera placé dans le </w:t>
+      </w:r>
+      <w:proofErr w:type="spellStart"/>
+      <w:r>
+        <w:t>head</w:t>
+      </w:r>
+      <w:proofErr w:type="spellEnd"/>
+      <w:r>
+        <w:t>. Possibilité de mettre plusieurs scripts.</w:t>
+      </w:r>
     </w:p>
     <w:p>
       <w:r>
@@ -206,7 +224,6 @@
         <w:t xml:space="preserve"> à la variable.</w:t>
       </w:r>
     </w:p>
-    <w:p/>
     <w:p>
       <w:proofErr w:type="spellStart"/>
       <w:r>
@@ -296,11 +313,9 @@
       </w:r>
     </w:p>
     <w:p>
-      <w:r>
-        <w:br/>
-      </w:r>
-      <w:proofErr w:type="spellStart"/>
-      <w:r>
+      <w:proofErr w:type="spellStart"/>
+      <w:r>
+        <w:lastRenderedPageBreak/>
         <w:t>Math.floor</w:t>
       </w:r>
       <w:proofErr w:type="spellEnd"/>
@@ -333,17 +348,15 @@
     <w:p>
       <w:pPr>
         <w:pStyle w:val="Heading1"/>
-        <w:rPr>
-          <w:lang w:val="en-US"/>
-        </w:rPr>
       </w:pPr>
       <w:r>
-        <w:rPr>
-          <w:lang w:val="en-US"/>
-        </w:rPr>
-        <w:lastRenderedPageBreak/>
-        <w:t>Les conditions:</w:t>
-      </w:r>
+        <w:t xml:space="preserve">Les </w:t>
+      </w:r>
+      <w:proofErr w:type="gramStart"/>
+      <w:r>
+        <w:t>conditions:</w:t>
+      </w:r>
+      <w:proofErr w:type="gramEnd"/>
     </w:p>
     <w:p>
       <w:pPr>
@@ -468,7 +481,7 @@
       </w:r>
       <w:proofErr w:type="spellEnd"/>
       <w:r>
-        <w:t xml:space="preserve">("identifiant") = permet de récupérer un élément particulier parmi le code HTML et de le récupérer. Très utile si l'on veut manipuler les différents éléments et les stocker dans des variables. Ex : let main_h1= </w:t>
+        <w:t xml:space="preserve">("identifiant") = permet de récupérer un élément particulier parmi le code HTML. Très utile si l'on veut manipuler les différents éléments et les stocker dans des variables. Ex : let main_h1= </w:t>
       </w:r>
       <w:proofErr w:type="spellStart"/>
       <w:proofErr w:type="gramStart"/>
@@ -499,10 +512,7 @@
       </w:r>
       <w:proofErr w:type="spellEnd"/>
       <w:r>
-        <w:t>("MainH1")</w:t>
-      </w:r>
-      <w:r>
-        <w:t>.</w:t>
+        <w:t>("MainH1").</w:t>
       </w:r>
       <w:proofErr w:type="spellStart"/>
       <w:r>
@@ -599,13 +609,62 @@
     <w:p/>
     <w:p>
       <w:r>
-        <w:t>Attribut d'évènements : seuls attributs dans lesquels nous pouvons dir</w:t>
+        <w:t>Attribut d'évènements : seuls attributs dans lesquels nous pouvons directement insérer du javascript dans du HTML.</w:t>
+      </w:r>
+    </w:p>
+    <w:p/>
+    <w:p>
+      <w:pPr>
+        <w:pStyle w:val="Heading1"/>
+      </w:pPr>
+      <w:r>
+        <w:t>Les fonctions</w:t>
+      </w:r>
+    </w:p>
+    <w:p/>
+    <w:p>
+      <w:proofErr w:type="spellStart"/>
+      <w:proofErr w:type="gramStart"/>
+      <w:r>
+        <w:t>o</w:t>
+      </w:r>
+      <w:r>
+        <w:t>nclick</w:t>
+      </w:r>
+      <w:proofErr w:type="spellEnd"/>
+      <w:proofErr w:type="gramEnd"/>
+      <w:r>
+        <w:t xml:space="preserve"> ="</w:t>
+      </w:r>
+      <w:proofErr w:type="spellStart"/>
+      <w:r>
+        <w:t>nomDeFonction</w:t>
+      </w:r>
+      <w:proofErr w:type="spellEnd"/>
+      <w:r>
+        <w:t>" -&gt; permet d'appeler une fonction qui sera exécutée lorsque le bouton sera click</w:t>
+      </w:r>
+    </w:p>
+    <w:p>
+      <w:r>
+        <w:lastRenderedPageBreak/>
+        <w:t>Pour sécuriser nos fonctions il est plus judicieux de les écrire au sein d'une constante.</w:t>
+      </w:r>
+    </w:p>
+    <w:p>
+      <w:proofErr w:type="spellStart"/>
+      <w:r>
+        <w:t>Throw</w:t>
+      </w:r>
+      <w:proofErr w:type="spellEnd"/>
+      <w:r>
+        <w:t xml:space="preserve"> permet d'envoyer un message d'erreur visible uniquement dans la console.</w:t>
+      </w:r>
+      <w:r>
+        <w:t xml:space="preserve"> Cette erreur arrête la fonction.</w:t>
       </w:r>
       <w:bookmarkStart w:id="0" w:name="_GoBack"/>
       <w:bookmarkEnd w:id="0"/>
-      <w:r>
-        <w:t>ectement insérer du javascript dans du HTML.</w:t>
-      </w:r>
     </w:p>
     <w:sectPr>
       <w:pgSz w:w="11906" w:h="16838"/>
@@ -1661,18 +1720,18 @@
 </file>
 
 <file path=customXml/item2.xml><?xml version="1.0" encoding="utf-8"?>
+<p:properties xmlns:p="http://schemas.microsoft.com/office/2006/metadata/properties" xmlns:xsi="http://www.w3.org/2001/XMLSchema-instance" xmlns:pc="http://schemas.microsoft.com/office/infopath/2007/PartnerControls">
+  <documentManagement/>
+</p:properties>
+</file>
+
+<file path=customXml/item3.xml><?xml version="1.0" encoding="utf-8"?>
 <?mso-contentType ?>
 <FormTemplates xmlns="http://schemas.microsoft.com/sharepoint/v3/contenttype/forms">
   <Display>DocumentLibraryForm</Display>
   <Edit>DocumentLibraryForm</Edit>
   <New>DocumentLibraryForm</New>
 </FormTemplates>
-</file>
-
-<file path=customXml/item3.xml><?xml version="1.0" encoding="utf-8"?>
-<p:properties xmlns:p="http://schemas.microsoft.com/office/2006/metadata/properties" xmlns:xsi="http://www.w3.org/2001/XMLSchema-instance" xmlns:pc="http://schemas.microsoft.com/office/infopath/2007/PartnerControls">
-  <documentManagement/>
-</p:properties>
 </file>
 
 <file path=customXml/itemProps1.xml><?xml version="1.0" encoding="utf-8"?>
@@ -1695,18 +1754,18 @@
 </file>
 
 <file path=customXml/itemProps2.xml><?xml version="1.0" encoding="utf-8"?>
-<ds:datastoreItem xmlns:ds="http://schemas.openxmlformats.org/officeDocument/2006/customXml" ds:itemID="{8431D1AB-86C6-48F2-88B0-FD34B5034CEC}">
-  <ds:schemaRefs>
-    <ds:schemaRef ds:uri="http://schemas.microsoft.com/sharepoint/v3/contenttype/forms"/>
-  </ds:schemaRefs>
-</ds:datastoreItem>
-</file>
-
-<file path=customXml/itemProps3.xml><?xml version="1.0" encoding="utf-8"?>
 <ds:datastoreItem xmlns:ds="http://schemas.openxmlformats.org/officeDocument/2006/customXml" ds:itemID="{242F08D7-EBBC-45B2-B1BF-CA95837DA480}">
   <ds:schemaRefs>
     <ds:schemaRef ds:uri="http://schemas.microsoft.com/office/2006/metadata/properties"/>
     <ds:schemaRef ds:uri="http://schemas.microsoft.com/office/infopath/2007/PartnerControls"/>
   </ds:schemaRefs>
 </ds:datastoreItem>
+</file>
+
+<file path=customXml/itemProps3.xml><?xml version="1.0" encoding="utf-8"?>
+<ds:datastoreItem xmlns:ds="http://schemas.openxmlformats.org/officeDocument/2006/customXml" ds:itemID="{8431D1AB-86C6-48F2-88B0-FD34B5034CEC}">
+  <ds:schemaRefs>
+    <ds:schemaRef ds:uri="http://schemas.microsoft.com/sharepoint/v3/contenttype/forms"/>
+  </ds:schemaRefs>
+</ds:datastoreItem>
 </file>
</xml_diff>